<commit_message>
final changes such as sql paramarterisation
</commit_message>
<xml_diff>
--- a/Test Plan.docx
+++ b/Test Plan.docx
@@ -401,13 +401,7 @@
               <w:cnfStyle w:val="000000000000" w:firstRow="0" w:lastRow="0" w:firstColumn="0" w:lastColumn="0" w:oddVBand="0" w:evenVBand="0" w:oddHBand="0" w:evenHBand="0" w:firstRowFirstColumn="0" w:firstRowLastColumn="0" w:lastRowFirstColumn="0" w:lastRowLastColumn="0"/>
             </w:pPr>
             <w:r>
-              <w:t>When redirecting to the universal error page there is a link to a model which isn’t used causing a null reference exception. See app.2 Page was update</w:t>
-            </w:r>
-            <w:r>
-              <w:t>d</w:t>
-            </w:r>
-            <w:r>
-              <w:t xml:space="preserve"> to remove reference to model and state simple error message</w:t>
+              <w:t>When redirecting to the universal error page there is a link to a model which isn’t used causing a null reference exception. See app.2 Page was updated to remove reference to model and state simple error message</w:t>
             </w:r>
           </w:p>
         </w:tc>
@@ -452,15 +446,7 @@
               <w:cnfStyle w:val="000000100000" w:firstRow="0" w:lastRow="0" w:firstColumn="0" w:lastColumn="0" w:oddVBand="0" w:evenVBand="0" w:oddHBand="1" w:evenHBand="0" w:firstRowFirstColumn="0" w:firstRowLastColumn="0" w:lastRowFirstColumn="0" w:lastRowLastColumn="0"/>
             </w:pPr>
             <w:r>
-              <w:t>Website should be accessible to all users and work on a range of devices (</w:t>
-            </w:r>
-            <w:proofErr w:type="spellStart"/>
-            <w:r>
-              <w:t>eg</w:t>
-            </w:r>
-            <w:proofErr w:type="spellEnd"/>
-            <w:r>
-              <w:t xml:space="preserve"> mobile)</w:t>
+              <w:t>Website should be accessible to all users and work on a range of devices (eg mobile)</w:t>
             </w:r>
           </w:p>
         </w:tc>
@@ -535,11 +521,9 @@
             <w:r>
               <w:t>/</w:t>
             </w:r>
-            <w:proofErr w:type="spellStart"/>
             <w:r>
               <w:t>Manage.cshtml</w:t>
             </w:r>
-            <w:proofErr w:type="spellEnd"/>
             <w:r>
               <w:t xml:space="preserve"> use should be prompted with the login page.</w:t>
             </w:r>
@@ -1308,13 +1292,7 @@
               <w:cnfStyle w:val="000000000000" w:firstRow="0" w:lastRow="0" w:firstColumn="0" w:lastColumn="0" w:oddVBand="0" w:evenVBand="0" w:oddHBand="0" w:evenHBand="0" w:firstRowFirstColumn="0" w:firstRowLastColumn="0" w:lastRowFirstColumn="0" w:lastRowLastColumn="0"/>
             </w:pPr>
             <w:r>
-              <w:t>Delete</w:t>
-            </w:r>
-            <w:r>
-              <w:t xml:space="preserve"> user page and returns to the manage users page showing the user</w:t>
-            </w:r>
-            <w:r>
-              <w:t xml:space="preserve"> has been deleted</w:t>
+              <w:t>Delete user page and returns to the manage users page showing the user has been deleted</w:t>
             </w:r>
           </w:p>
         </w:tc>
@@ -1328,56 +1306,79 @@
             <w:cnfStyle w:val="001000000000" w:firstRow="0" w:lastRow="0" w:firstColumn="1" w:lastColumn="0" w:oddVBand="0" w:evenVBand="0" w:oddHBand="0" w:evenHBand="0" w:firstRowFirstColumn="0" w:firstRowLastColumn="0" w:lastRowFirstColumn="0" w:lastRowLastColumn="0"/>
             <w:tcW w:w="3077" w:type="dxa"/>
           </w:tcPr>
-          <w:p>
+          <w:p/>
+        </w:tc>
+        <w:tc>
+          <w:tcPr>
+            <w:tcW w:w="3864" w:type="dxa"/>
+          </w:tcPr>
+          <w:p>
+            <w:pPr>
+              <w:cnfStyle w:val="000000100000" w:firstRow="0" w:lastRow="0" w:firstColumn="0" w:lastColumn="0" w:oddVBand="0" w:evenVBand="0" w:oddHBand="1" w:evenHBand="0" w:firstRowFirstColumn="0" w:firstRowLastColumn="0" w:lastRowFirstColumn="0" w:lastRowLastColumn="0"/>
+            </w:pPr>
+            <w:r>
+              <w:t xml:space="preserve">A form should be present in the admin area to allow users to </w:t>
+            </w:r>
+            <w:r>
+              <w:t>edit existing</w:t>
+            </w:r>
+            <w:r>
+              <w:t xml:space="preserve"> users</w:t>
+            </w:r>
+          </w:p>
+        </w:tc>
+        <w:tc>
+          <w:tcPr>
+            <w:tcW w:w="3827" w:type="dxa"/>
+          </w:tcPr>
+          <w:p>
+            <w:pPr>
+              <w:cnfStyle w:val="000000100000" w:firstRow="0" w:lastRow="0" w:firstColumn="0" w:lastColumn="0" w:oddVBand="0" w:evenVBand="0" w:oddHBand="1" w:evenHBand="0" w:firstRowFirstColumn="0" w:firstRowLastColumn="0" w:lastRowFirstColumn="0" w:lastRowLastColumn="0"/>
+            </w:pPr>
+            <w:r>
+              <w:t>Edit the existing</w:t>
+            </w:r>
+            <w:r>
+              <w:t xml:space="preserve"> user and check the</w:t>
+            </w:r>
+            <w:r>
+              <w:t xml:space="preserve"> changes</w:t>
+            </w:r>
+            <w:r>
+              <w:t xml:space="preserve"> are present in the table.</w:t>
+            </w:r>
+          </w:p>
+        </w:tc>
+        <w:tc>
+          <w:tcPr>
+            <w:tcW w:w="1542" w:type="dxa"/>
+            <w:shd w:val="clear" w:color="auto" w:fill="70AD47" w:themeFill="accent6"/>
+          </w:tcPr>
+          <w:p>
+            <w:pPr>
+              <w:jc w:val="center"/>
+              <w:cnfStyle w:val="000000100000" w:firstRow="0" w:lastRow="0" w:firstColumn="0" w:lastColumn="0" w:oddVBand="0" w:evenVBand="0" w:oddHBand="1" w:evenHBand="0" w:firstRowFirstColumn="0" w:firstRowLastColumn="0" w:lastRowFirstColumn="0" w:lastRowLastColumn="0"/>
+              <w:rPr>
+                <w:b/>
+              </w:rPr>
+            </w:pPr>
+          </w:p>
+        </w:tc>
+        <w:tc>
+          <w:tcPr>
+            <w:tcW w:w="3078" w:type="dxa"/>
+          </w:tcPr>
+          <w:p>
+            <w:pPr>
+              <w:cnfStyle w:val="000000100000" w:firstRow="0" w:lastRow="0" w:firstColumn="0" w:lastColumn="0" w:oddVBand="0" w:evenVBand="0" w:oddHBand="1" w:evenHBand="0" w:firstRowFirstColumn="0" w:firstRowLastColumn="0" w:lastRowFirstColumn="0" w:lastRowLastColumn="0"/>
+            </w:pPr>
+            <w:r>
+              <w:t>Working as intended</w:t>
+            </w:r>
             <w:bookmarkStart w:id="0" w:name="_GoBack"/>
             <w:bookmarkEnd w:id="0"/>
           </w:p>
         </w:tc>
-        <w:tc>
-          <w:tcPr>
-            <w:tcW w:w="3864" w:type="dxa"/>
-          </w:tcPr>
-          <w:p>
-            <w:pPr>
-              <w:cnfStyle w:val="000000100000" w:firstRow="0" w:lastRow="0" w:firstColumn="0" w:lastColumn="0" w:oddVBand="0" w:evenVBand="0" w:oddHBand="1" w:evenHBand="0" w:firstRowFirstColumn="0" w:firstRowLastColumn="0" w:lastRowFirstColumn="0" w:lastRowLastColumn="0"/>
-            </w:pPr>
-          </w:p>
-        </w:tc>
-        <w:tc>
-          <w:tcPr>
-            <w:tcW w:w="3827" w:type="dxa"/>
-          </w:tcPr>
-          <w:p>
-            <w:pPr>
-              <w:cnfStyle w:val="000000100000" w:firstRow="0" w:lastRow="0" w:firstColumn="0" w:lastColumn="0" w:oddVBand="0" w:evenVBand="0" w:oddHBand="1" w:evenHBand="0" w:firstRowFirstColumn="0" w:firstRowLastColumn="0" w:lastRowFirstColumn="0" w:lastRowLastColumn="0"/>
-            </w:pPr>
-          </w:p>
-        </w:tc>
-        <w:tc>
-          <w:tcPr>
-            <w:tcW w:w="1542" w:type="dxa"/>
-            <w:shd w:val="clear" w:color="auto" w:fill="auto"/>
-          </w:tcPr>
-          <w:p>
-            <w:pPr>
-              <w:jc w:val="center"/>
-              <w:cnfStyle w:val="000000100000" w:firstRow="0" w:lastRow="0" w:firstColumn="0" w:lastColumn="0" w:oddVBand="0" w:evenVBand="0" w:oddHBand="1" w:evenHBand="0" w:firstRowFirstColumn="0" w:firstRowLastColumn="0" w:lastRowFirstColumn="0" w:lastRowLastColumn="0"/>
-              <w:rPr>
-                <w:b/>
-              </w:rPr>
-            </w:pPr>
-          </w:p>
-        </w:tc>
-        <w:tc>
-          <w:tcPr>
-            <w:tcW w:w="3078" w:type="dxa"/>
-          </w:tcPr>
-          <w:p>
-            <w:pPr>
-              <w:cnfStyle w:val="000000100000" w:firstRow="0" w:lastRow="0" w:firstColumn="0" w:lastColumn="0" w:oddVBand="0" w:evenVBand="0" w:oddHBand="1" w:evenHBand="0" w:firstRowFirstColumn="0" w:firstRowLastColumn="0" w:lastRowFirstColumn="0" w:lastRowLastColumn="0"/>
-            </w:pPr>
-          </w:p>
-        </w:tc>
       </w:tr>
       <w:tr>
         <w:tc>
@@ -1385,7 +1386,11 @@
             <w:cnfStyle w:val="001000000000" w:firstRow="0" w:lastRow="0" w:firstColumn="1" w:lastColumn="0" w:oddVBand="0" w:evenVBand="0" w:oddHBand="0" w:evenHBand="0" w:firstRowFirstColumn="0" w:firstRowLastColumn="0" w:lastRowFirstColumn="0" w:lastRowLastColumn="0"/>
             <w:tcW w:w="3077" w:type="dxa"/>
           </w:tcPr>
-          <w:p/>
+          <w:p>
+            <w:r>
+              <w:t>BlackJack</w:t>
+            </w:r>
+          </w:p>
         </w:tc>
         <w:tc>
           <w:tcPr>
@@ -1395,6 +1400,9 @@
             <w:pPr>
               <w:cnfStyle w:val="000000000000" w:firstRow="0" w:lastRow="0" w:firstColumn="0" w:lastColumn="0" w:oddVBand="0" w:evenVBand="0" w:oddHBand="0" w:evenHBand="0" w:firstRowFirstColumn="0" w:firstRowLastColumn="0" w:lastRowFirstColumn="0" w:lastRowLastColumn="0"/>
             </w:pPr>
+            <w:r>
+              <w:t>A game of blackjack can be played by between the user and the dealer</w:t>
+            </w:r>
           </w:p>
         </w:tc>
         <w:tc>
@@ -1405,12 +1413,15 @@
             <w:pPr>
               <w:cnfStyle w:val="000000000000" w:firstRow="0" w:lastRow="0" w:firstColumn="0" w:lastColumn="0" w:oddVBand="0" w:evenVBand="0" w:oddHBand="0" w:evenHBand="0" w:firstRowFirstColumn="0" w:firstRowLastColumn="0" w:lastRowFirstColumn="0" w:lastRowLastColumn="0"/>
             </w:pPr>
+            <w:r>
+              <w:t>User should be able to hit and hold on their turn with the dealer doing the same</w:t>
+            </w:r>
           </w:p>
         </w:tc>
         <w:tc>
           <w:tcPr>
             <w:tcW w:w="1542" w:type="dxa"/>
-            <w:shd w:val="clear" w:color="auto" w:fill="auto"/>
+            <w:shd w:val="clear" w:color="auto" w:fill="ED7D31" w:themeFill="accent2"/>
           </w:tcPr>
           <w:p>
             <w:pPr>
@@ -1430,6 +1441,13 @@
             <w:pPr>
               <w:cnfStyle w:val="000000000000" w:firstRow="0" w:lastRow="0" w:firstColumn="0" w:lastColumn="0" w:oddVBand="0" w:evenVBand="0" w:oddHBand="0" w:evenHBand="0" w:firstRowFirstColumn="0" w:firstRowLastColumn="0" w:lastRowFirstColumn="0" w:lastRowLastColumn="0"/>
             </w:pPr>
+            <w:r>
+              <w:t xml:space="preserve">Working as intended except the Ace card is given the same value as a face card. It should be 1 or 11 depending on the situation/what the user decides. This is going to remain </w:t>
+            </w:r>
+            <w:r>
+              <w:lastRenderedPageBreak/>
+              <w:t>unchanged due to time constraints.</w:t>
+            </w:r>
           </w:p>
         </w:tc>
       </w:tr>
@@ -1452,6 +1470,9 @@
             <w:pPr>
               <w:cnfStyle w:val="000000100000" w:firstRow="0" w:lastRow="0" w:firstColumn="0" w:lastColumn="0" w:oddVBand="0" w:evenVBand="0" w:oddHBand="1" w:evenHBand="0" w:firstRowFirstColumn="0" w:firstRowLastColumn="0" w:lastRowFirstColumn="0" w:lastRowLastColumn="0"/>
             </w:pPr>
+            <w:r>
+              <w:t>Percentage of chance to go bust is shown taking into account all cards the user can see and what is left in the deck.</w:t>
+            </w:r>
           </w:p>
         </w:tc>
         <w:tc>
@@ -1462,12 +1483,15 @@
             <w:pPr>
               <w:cnfStyle w:val="000000100000" w:firstRow="0" w:lastRow="0" w:firstColumn="0" w:lastColumn="0" w:oddVBand="0" w:evenVBand="0" w:oddHBand="1" w:evenHBand="0" w:firstRowFirstColumn="0" w:firstRowLastColumn="0" w:lastRowFirstColumn="0" w:lastRowLastColumn="0"/>
             </w:pPr>
+            <w:r>
+              <w:t>Above the user’s hand is a percentage showing the chance of the user to bust if they hit on their next card.</w:t>
+            </w:r>
           </w:p>
         </w:tc>
         <w:tc>
           <w:tcPr>
             <w:tcW w:w="1542" w:type="dxa"/>
-            <w:shd w:val="clear" w:color="auto" w:fill="auto"/>
+            <w:shd w:val="clear" w:color="auto" w:fill="70AD47" w:themeFill="accent6"/>
           </w:tcPr>
           <w:p>
             <w:pPr>
@@ -1487,6 +1511,9 @@
             <w:pPr>
               <w:cnfStyle w:val="000000100000" w:firstRow="0" w:lastRow="0" w:firstColumn="0" w:lastColumn="0" w:oddVBand="0" w:evenVBand="0" w:oddHBand="1" w:evenHBand="0" w:firstRowFirstColumn="0" w:firstRowLastColumn="0" w:lastRowFirstColumn="0" w:lastRowLastColumn="0"/>
             </w:pPr>
+            <w:r>
+              <w:t xml:space="preserve">See Ref.5 </w:t>
+            </w:r>
           </w:p>
         </w:tc>
       </w:tr>
@@ -2111,6 +2138,74 @@
           </w:p>
         </w:tc>
       </w:tr>
+      <w:tr>
+        <w:trPr>
+          <w:trHeight w:val="4498"/>
+        </w:trPr>
+        <w:tc>
+          <w:tcPr>
+            <w:tcW w:w="1980" w:type="dxa"/>
+          </w:tcPr>
+          <w:p>
+            <w:r>
+              <w:t>Ref.5</w:t>
+            </w:r>
+          </w:p>
+        </w:tc>
+        <w:tc>
+          <w:tcPr>
+            <w:tcW w:w="13408" w:type="dxa"/>
+          </w:tcPr>
+          <w:p>
+            <w:pPr>
+              <w:keepNext/>
+              <w:rPr>
+                <w:noProof/>
+              </w:rPr>
+            </w:pPr>
+            <w:r>
+              <w:rPr>
+                <w:noProof/>
+              </w:rPr>
+              <w:drawing>
+                <wp:inline distT="0" distB="0" distL="0" distR="0" wp14:anchorId="75B8DA6E" wp14:editId="2A6D2DF5">
+                  <wp:extent cx="2540516" cy="2857500"/>
+                  <wp:effectExtent l="0" t="0" r="0" b="0"/>
+                  <wp:docPr id="9" name="Picture 9"/>
+                  <wp:cNvGraphicFramePr>
+                    <a:graphicFrameLocks xmlns:a="http://schemas.openxmlformats.org/drawingml/2006/main" noChangeAspect="1"/>
+                  </wp:cNvGraphicFramePr>
+                  <a:graphic xmlns:a="http://schemas.openxmlformats.org/drawingml/2006/main">
+                    <a:graphicData uri="http://schemas.openxmlformats.org/drawingml/2006/picture">
+                      <pic:pic xmlns:pic="http://schemas.openxmlformats.org/drawingml/2006/picture">
+                        <pic:nvPicPr>
+                          <pic:cNvPr id="1" name=""/>
+                          <pic:cNvPicPr/>
+                        </pic:nvPicPr>
+                        <pic:blipFill>
+                          <a:blip r:embed="rId18"/>
+                          <a:stretch>
+                            <a:fillRect/>
+                          </a:stretch>
+                        </pic:blipFill>
+                        <pic:spPr>
+                          <a:xfrm>
+                            <a:off x="0" y="0"/>
+                            <a:ext cx="2547369" cy="2865208"/>
+                          </a:xfrm>
+                          <a:prstGeom prst="rect">
+                            <a:avLst/>
+                          </a:prstGeom>
+                        </pic:spPr>
+                      </pic:pic>
+                    </a:graphicData>
+                  </a:graphic>
+                </wp:inline>
+              </w:drawing>
+            </w:r>
+          </w:p>
+        </w:tc>
+      </w:tr>
     </w:tbl>
     <w:p>
       <w:pPr>
@@ -2118,8 +2213,8 @@
       </w:pPr>
     </w:p>
     <w:sectPr>
-      <w:headerReference w:type="default" r:id="rId18"/>
-      <w:footerReference w:type="default" r:id="rId19"/>
+      <w:headerReference w:type="default" r:id="rId19"/>
+      <w:footerReference w:type="default" r:id="rId20"/>
       <w:pgSz w:w="16838" w:h="11906" w:orient="landscape"/>
       <w:pgMar w:top="720" w:right="720" w:bottom="720" w:left="720" w:header="708" w:footer="708" w:gutter="0"/>
       <w:cols w:space="708"/>
@@ -2403,6 +2498,7 @@
     <w:lsdException w:name="HTML Sample" w:semiHidden="1" w:unhideWhenUsed="1"/>
     <w:lsdException w:name="HTML Typewriter" w:semiHidden="1" w:unhideWhenUsed="1"/>
     <w:lsdException w:name="HTML Variable" w:semiHidden="1" w:unhideWhenUsed="1"/>
+    <w:lsdException w:name="Normal Table" w:semiHidden="1" w:unhideWhenUsed="1"/>
     <w:lsdException w:name="annotation subject" w:semiHidden="1" w:unhideWhenUsed="1"/>
     <w:lsdException w:name="No List" w:semiHidden="1" w:unhideWhenUsed="1"/>
     <w:lsdException w:name="Outline List 1" w:semiHidden="1" w:unhideWhenUsed="1"/>
@@ -2449,8 +2545,10 @@
     <w:lsdException w:name="Table Subtle 2" w:semiHidden="1" w:unhideWhenUsed="1"/>
     <w:lsdException w:name="Table Web 1" w:semiHidden="1" w:unhideWhenUsed="1"/>
     <w:lsdException w:name="Table Web 2" w:semiHidden="1" w:unhideWhenUsed="1"/>
+    <w:lsdException w:name="Table Web 3" w:semiHidden="1" w:unhideWhenUsed="1"/>
     <w:lsdException w:name="Balloon Text" w:semiHidden="1" w:unhideWhenUsed="1"/>
     <w:lsdException w:name="Table Grid" w:uiPriority="39"/>
+    <w:lsdException w:name="Table Theme" w:semiHidden="1" w:unhideWhenUsed="1"/>
     <w:lsdException w:name="Placeholder Text" w:semiHidden="1"/>
     <w:lsdException w:name="No Spacing" w:uiPriority="1" w:qFormat="1"/>
     <w:lsdException w:name="Light Shading" w:uiPriority="60"/>
@@ -3296,6 +3394,65 @@
 </file>
 
 <file path=customXml/item1.xml><?xml version="1.0" encoding="utf-8"?>
+<?mso-contentType ?>
+<FormTemplates xmlns="http://schemas.microsoft.com/sharepoint/v3/contenttype/forms">
+  <Display>DocumentLibraryForm</Display>
+  <Edit>DocumentLibraryForm</Edit>
+  <New>DocumentLibraryForm</New>
+</FormTemplates>
+</file>
+
+<file path=customXml/item2.xml><?xml version="1.0" encoding="utf-8"?>
+<p:properties xmlns:p="http://schemas.microsoft.com/office/2006/metadata/properties" xmlns:xsi="http://www.w3.org/2001/XMLSchema-instance" xmlns:pc="http://schemas.microsoft.com/office/infopath/2007/PartnerControls">
+  <documentManagement>
+    <Invited_Students xmlns="a028b81e-b98b-47f4-b51a-e588e04a31eb" xsi:nil="true"/>
+    <Is_Collaboration_Space_Locked xmlns="a028b81e-b98b-47f4-b51a-e588e04a31eb" xsi:nil="true"/>
+    <Math_Settings xmlns="a028b81e-b98b-47f4-b51a-e588e04a31eb" xsi:nil="true"/>
+    <AppVersion xmlns="a028b81e-b98b-47f4-b51a-e588e04a31eb" xsi:nil="true"/>
+    <DefaultSectionNames xmlns="a028b81e-b98b-47f4-b51a-e588e04a31eb" xsi:nil="true"/>
+    <IconOverlay xmlns="http://schemas.microsoft.com/sharepoint/v4" xsi:nil="true"/>
+    <Templates xmlns="a028b81e-b98b-47f4-b51a-e588e04a31eb" xsi:nil="true"/>
+    <Self_Registration_Enabled xmlns="a028b81e-b98b-47f4-b51a-e588e04a31eb" xsi:nil="true"/>
+    <FolderType xmlns="a028b81e-b98b-47f4-b51a-e588e04a31eb" xsi:nil="true"/>
+    <Teachers xmlns="a028b81e-b98b-47f4-b51a-e588e04a31eb">
+      <UserInfo>
+        <DisplayName/>
+        <AccountId xsi:nil="true"/>
+        <AccountType/>
+      </UserInfo>
+    </Teachers>
+    <Student_Groups xmlns="a028b81e-b98b-47f4-b51a-e588e04a31eb">
+      <UserInfo>
+        <DisplayName/>
+        <AccountId xsi:nil="true"/>
+        <AccountType/>
+      </UserInfo>
+    </Student_Groups>
+    <TeamsChannelId xmlns="a028b81e-b98b-47f4-b51a-e588e04a31eb" xsi:nil="true"/>
+    <CultureName xmlns="a028b81e-b98b-47f4-b51a-e588e04a31eb" xsi:nil="true"/>
+    <Students xmlns="a028b81e-b98b-47f4-b51a-e588e04a31eb">
+      <UserInfo>
+        <DisplayName/>
+        <AccountId xsi:nil="true"/>
+        <AccountType/>
+      </UserInfo>
+    </Students>
+    <IsNotebookLocked xmlns="a028b81e-b98b-47f4-b51a-e588e04a31eb" xsi:nil="true"/>
+    <Has_Teacher_Only_SectionGroup xmlns="a028b81e-b98b-47f4-b51a-e588e04a31eb" xsi:nil="true"/>
+    <Owner xmlns="a028b81e-b98b-47f4-b51a-e588e04a31eb">
+      <UserInfo>
+        <DisplayName/>
+        <AccountId xsi:nil="true"/>
+        <AccountType/>
+      </UserInfo>
+    </Owner>
+    <Invited_Teachers xmlns="a028b81e-b98b-47f4-b51a-e588e04a31eb" xsi:nil="true"/>
+    <NotebookType xmlns="a028b81e-b98b-47f4-b51a-e588e04a31eb" xsi:nil="true"/>
+  </documentManagement>
+</p:properties>
+</file>
+
+<file path=customXml/item3.xml><?xml version="1.0" encoding="utf-8"?>
 <ct:contentTypeSchema xmlns:ct="http://schemas.microsoft.com/office/2006/metadata/contentType" xmlns:ma="http://schemas.microsoft.com/office/2006/metadata/properties/metaAttributes" ct:_="" ma:_="" ma:contentTypeName="Document" ma:contentTypeID="0x01010079B2D15654EA3D4996569889934C6D67" ma:contentTypeVersion="30" ma:contentTypeDescription="Create a new document." ma:contentTypeScope="" ma:versionID="3216a3703388db72813e652d524bb0be">
   <xsd:schema xmlns:xsd="http://www.w3.org/2001/XMLSchema" xmlns:xs="http://www.w3.org/2001/XMLSchema" xmlns:p="http://schemas.microsoft.com/office/2006/metadata/properties" xmlns:ns2="a028b81e-b98b-47f4-b51a-e588e04a31eb" xmlns:ns3="http://schemas.microsoft.com/sharepoint/v4" xmlns:ns4="66ba79be-e492-4f7b-8d30-1d386fad6246" targetNamespace="http://schemas.microsoft.com/office/2006/metadata/properties" ma:root="true" ma:fieldsID="7c45b405fe5254a7d7d178bafc3b095d" ns2:_="" ns3:_="" ns4:_="">
     <xsd:import namespace="a028b81e-b98b-47f4-b51a-e588e04a31eb"/>
@@ -3689,70 +3846,30 @@
 </ct:contentTypeSchema>
 </file>
 
-<file path=customXml/item2.xml><?xml version="1.0" encoding="utf-8"?>
-<p:properties xmlns:p="http://schemas.microsoft.com/office/2006/metadata/properties" xmlns:xsi="http://www.w3.org/2001/XMLSchema-instance" xmlns:pc="http://schemas.microsoft.com/office/infopath/2007/PartnerControls">
-  <documentManagement>
-    <Invited_Students xmlns="a028b81e-b98b-47f4-b51a-e588e04a31eb" xsi:nil="true"/>
-    <Is_Collaboration_Space_Locked xmlns="a028b81e-b98b-47f4-b51a-e588e04a31eb" xsi:nil="true"/>
-    <Math_Settings xmlns="a028b81e-b98b-47f4-b51a-e588e04a31eb" xsi:nil="true"/>
-    <AppVersion xmlns="a028b81e-b98b-47f4-b51a-e588e04a31eb" xsi:nil="true"/>
-    <DefaultSectionNames xmlns="a028b81e-b98b-47f4-b51a-e588e04a31eb" xsi:nil="true"/>
-    <IconOverlay xmlns="http://schemas.microsoft.com/sharepoint/v4" xsi:nil="true"/>
-    <Templates xmlns="a028b81e-b98b-47f4-b51a-e588e04a31eb" xsi:nil="true"/>
-    <Self_Registration_Enabled xmlns="a028b81e-b98b-47f4-b51a-e588e04a31eb" xsi:nil="true"/>
-    <FolderType xmlns="a028b81e-b98b-47f4-b51a-e588e04a31eb" xsi:nil="true"/>
-    <Teachers xmlns="a028b81e-b98b-47f4-b51a-e588e04a31eb">
-      <UserInfo>
-        <DisplayName/>
-        <AccountId xsi:nil="true"/>
-        <AccountType/>
-      </UserInfo>
-    </Teachers>
-    <Student_Groups xmlns="a028b81e-b98b-47f4-b51a-e588e04a31eb">
-      <UserInfo>
-        <DisplayName/>
-        <AccountId xsi:nil="true"/>
-        <AccountType/>
-      </UserInfo>
-    </Student_Groups>
-    <TeamsChannelId xmlns="a028b81e-b98b-47f4-b51a-e588e04a31eb" xsi:nil="true"/>
-    <CultureName xmlns="a028b81e-b98b-47f4-b51a-e588e04a31eb" xsi:nil="true"/>
-    <Students xmlns="a028b81e-b98b-47f4-b51a-e588e04a31eb">
-      <UserInfo>
-        <DisplayName/>
-        <AccountId xsi:nil="true"/>
-        <AccountType/>
-      </UserInfo>
-    </Students>
-    <IsNotebookLocked xmlns="a028b81e-b98b-47f4-b51a-e588e04a31eb" xsi:nil="true"/>
-    <Has_Teacher_Only_SectionGroup xmlns="a028b81e-b98b-47f4-b51a-e588e04a31eb" xsi:nil="true"/>
-    <Owner xmlns="a028b81e-b98b-47f4-b51a-e588e04a31eb">
-      <UserInfo>
-        <DisplayName/>
-        <AccountId xsi:nil="true"/>
-        <AccountType/>
-      </UserInfo>
-    </Owner>
-    <Invited_Teachers xmlns="a028b81e-b98b-47f4-b51a-e588e04a31eb" xsi:nil="true"/>
-    <NotebookType xmlns="a028b81e-b98b-47f4-b51a-e588e04a31eb" xsi:nil="true"/>
-  </documentManagement>
-</p:properties>
-</file>
-
-<file path=customXml/item3.xml><?xml version="1.0" encoding="utf-8"?>
-<?mso-contentType ?>
-<FormTemplates xmlns="http://schemas.microsoft.com/sharepoint/v3/contenttype/forms">
-  <Display>DocumentLibraryForm</Display>
-  <Edit>DocumentLibraryForm</Edit>
-  <New>DocumentLibraryForm</New>
-</FormTemplates>
-</file>
-
 <file path=customXml/item4.xml><?xml version="1.0" encoding="utf-8"?>
 <b:Sources xmlns:b="http://schemas.openxmlformats.org/officeDocument/2006/bibliography" xmlns="http://schemas.openxmlformats.org/officeDocument/2006/bibliography" SelectedStyle="/APA.XSL" StyleName="APA"/>
 </file>
 
 <file path=customXml/itemProps1.xml><?xml version="1.0" encoding="utf-8"?>
+<ds:datastoreItem xmlns:ds="http://schemas.openxmlformats.org/officeDocument/2006/customXml" ds:itemID="{024219EE-B0D3-4522-A537-A950D4C895B8}">
+  <ds:schemaRefs>
+    <ds:schemaRef ds:uri="http://schemas.microsoft.com/sharepoint/v3/contenttype/forms"/>
+  </ds:schemaRefs>
+</ds:datastoreItem>
+</file>
+
+<file path=customXml/itemProps2.xml><?xml version="1.0" encoding="utf-8"?>
+<ds:datastoreItem xmlns:ds="http://schemas.openxmlformats.org/officeDocument/2006/customXml" ds:itemID="{B0978893-858C-4007-962C-C77ADF04AB9D}">
+  <ds:schemaRefs>
+    <ds:schemaRef ds:uri="http://schemas.microsoft.com/office/2006/metadata/properties"/>
+    <ds:schemaRef ds:uri="http://schemas.microsoft.com/office/infopath/2007/PartnerControls"/>
+    <ds:schemaRef ds:uri="a028b81e-b98b-47f4-b51a-e588e04a31eb"/>
+    <ds:schemaRef ds:uri="http://schemas.microsoft.com/sharepoint/v4"/>
+  </ds:schemaRefs>
+</ds:datastoreItem>
+</file>
+
+<file path=customXml/itemProps3.xml><?xml version="1.0" encoding="utf-8"?>
 <ds:datastoreItem xmlns:ds="http://schemas.openxmlformats.org/officeDocument/2006/customXml" ds:itemID="{D877C63F-514B-4934-B229-0C377040D3C3}">
   <ds:schemaRefs>
     <ds:schemaRef ds:uri="http://schemas.microsoft.com/office/2006/metadata/contentType"/>
@@ -3772,27 +3889,8 @@
 </ds:datastoreItem>
 </file>
 
-<file path=customXml/itemProps2.xml><?xml version="1.0" encoding="utf-8"?>
-<ds:datastoreItem xmlns:ds="http://schemas.openxmlformats.org/officeDocument/2006/customXml" ds:itemID="{B0978893-858C-4007-962C-C77ADF04AB9D}">
-  <ds:schemaRefs>
-    <ds:schemaRef ds:uri="http://schemas.microsoft.com/office/2006/metadata/properties"/>
-    <ds:schemaRef ds:uri="http://schemas.microsoft.com/office/infopath/2007/PartnerControls"/>
-    <ds:schemaRef ds:uri="a028b81e-b98b-47f4-b51a-e588e04a31eb"/>
-    <ds:schemaRef ds:uri="http://schemas.microsoft.com/sharepoint/v4"/>
-  </ds:schemaRefs>
-</ds:datastoreItem>
-</file>
-
-<file path=customXml/itemProps3.xml><?xml version="1.0" encoding="utf-8"?>
-<ds:datastoreItem xmlns:ds="http://schemas.openxmlformats.org/officeDocument/2006/customXml" ds:itemID="{024219EE-B0D3-4522-A537-A950D4C895B8}">
-  <ds:schemaRefs>
-    <ds:schemaRef ds:uri="http://schemas.microsoft.com/sharepoint/v3/contenttype/forms"/>
-  </ds:schemaRefs>
-</ds:datastoreItem>
-</file>
-
 <file path=customXml/itemProps4.xml><?xml version="1.0" encoding="utf-8"?>
-<ds:datastoreItem xmlns:ds="http://schemas.openxmlformats.org/officeDocument/2006/customXml" ds:itemID="{E34D3D91-135D-419D-905F-0A2082735487}">
+<ds:datastoreItem xmlns:ds="http://schemas.openxmlformats.org/officeDocument/2006/customXml" ds:itemID="{DD6CD48C-14BF-4C1F-B1C9-237762D4240E}">
   <ds:schemaRefs>
     <ds:schemaRef ds:uri="http://schemas.openxmlformats.org/officeDocument/2006/bibliography"/>
   </ds:schemaRefs>

</xml_diff>